<commit_message>
Test result doc upload
</commit_message>
<xml_diff>
--- a/Portfolio/Test document.docx
+++ b/Portfolio/Test document.docx
@@ -14,7 +14,7 @@
         <w:rPr>
           <w:lang w:val="nl-NL"/>
         </w:rPr>
-        <w:t>Test document</w:t>
+        <w:t>Test resultaat</w:t>
       </w:r>
     </w:p>
     <w:p>
@@ -27,7 +27,7 @@
         <w:rPr>
           <w:lang w:val="nl-NL"/>
         </w:rPr>
-        <w:t xml:space="preserve">Naam: </w:t>
+        <w:t>Dit document beschrijft de uitkomst van de in/output test van 27-06-2019.</w:t>
       </w:r>
     </w:p>
     <w:p>
@@ -36,6 +36,12 @@
           <w:lang w:val="nl-NL"/>
         </w:rPr>
       </w:pPr>
+      <w:r>
+        <w:rPr>
+          <w:lang w:val="nl-NL"/>
+        </w:rPr>
+        <w:t>De test werd uitgevoerd met een groep van twee mensen uitgevoerd. Voordat de deelnemers konden testen moesten er twee dingen gebeuren.</w:t>
+      </w:r>
     </w:p>
     <w:p>
       <w:pPr>
@@ -47,7 +53,7 @@
         <w:rPr>
           <w:lang w:val="nl-NL"/>
         </w:rPr>
-        <w:t>Vraag 1: denkt u dat deze applicatie een toekomst heeft?</w:t>
+        <w:t>1. De server moest aangezet worden.</w:t>
       </w:r>
     </w:p>
     <w:p>
@@ -60,7 +66,7 @@
         <w:rPr>
           <w:lang w:val="nl-NL"/>
         </w:rPr>
-        <w:t>Antwoord 1:</w:t>
+        <w:t>2. Obs(De gebruikte opnamen applicatie) moest klaargemaakt worden.</w:t>
       </w:r>
     </w:p>
     <w:p>
@@ -69,6 +75,12 @@
           <w:lang w:val="nl-NL"/>
         </w:rPr>
       </w:pPr>
+      <w:r>
+        <w:rPr>
+          <w:lang w:val="nl-NL"/>
+        </w:rPr>
+        <w:t>Hierna heb ik de twee deelnemers uitgenodigd om de applicatie te testen. Dit begon met hun het server adres te geven. Hierna was het plan om via Discord de game naar hun te streamen, dit ging helaas niet omdat Discord niet werkte, we hebben geen idee waarom maar Discord heeft de afgelopen weken redelijk veel problemen gehad, dus in plaats van het direct te streamen naar hun Discord hebben we een beamer gebruikt.</w:t>
+      </w:r>
     </w:p>
     <w:p>
       <w:pPr>
@@ -80,7 +92,112 @@
         <w:rPr>
           <w:lang w:val="nl-NL"/>
         </w:rPr>
-        <w:t>Vraag 2: zo ja waar en zo nee waarom?</w:t>
+        <w:t xml:space="preserve">De Tester gebruikte het chat systeem om mijn laptop </w:t>
+      </w:r>
+      <w:proofErr w:type="spellStart"/>
+      <w:r>
+        <w:rPr>
+          <w:lang w:val="nl-NL"/>
+        </w:rPr>
+        <w:t>commands</w:t>
+      </w:r>
+      <w:proofErr w:type="spellEnd"/>
+      <w:r>
+        <w:rPr>
+          <w:lang w:val="nl-NL"/>
+        </w:rPr>
+        <w:t xml:space="preserve"> te geven zoals: up,</w:t>
+      </w:r>
+      <w:r>
+        <w:rPr>
+          <w:lang w:val="nl-NL"/>
+        </w:rPr>
+        <w:t xml:space="preserve"> </w:t>
+      </w:r>
+      <w:r>
+        <w:rPr>
+          <w:lang w:val="nl-NL"/>
+        </w:rPr>
+        <w:t>down,</w:t>
+      </w:r>
+      <w:r>
+        <w:rPr>
+          <w:lang w:val="nl-NL"/>
+        </w:rPr>
+        <w:t xml:space="preserve"> </w:t>
+      </w:r>
+      <w:r>
+        <w:rPr>
+          <w:lang w:val="nl-NL"/>
+        </w:rPr>
+        <w:t>start,</w:t>
+      </w:r>
+      <w:r>
+        <w:rPr>
+          <w:lang w:val="nl-NL"/>
+        </w:rPr>
+        <w:t xml:space="preserve"> </w:t>
+      </w:r>
+      <w:proofErr w:type="spellStart"/>
+      <w:r>
+        <w:rPr>
+          <w:lang w:val="nl-NL"/>
+        </w:rPr>
+        <w:t>left</w:t>
+      </w:r>
+      <w:proofErr w:type="spellEnd"/>
+      <w:r>
+        <w:rPr>
+          <w:lang w:val="nl-NL"/>
+        </w:rPr>
+        <w:t>,</w:t>
+      </w:r>
+      <w:r>
+        <w:rPr>
+          <w:lang w:val="nl-NL"/>
+        </w:rPr>
+        <w:t xml:space="preserve"> </w:t>
+      </w:r>
+      <w:r>
+        <w:rPr>
+          <w:lang w:val="nl-NL"/>
+        </w:rPr>
+        <w:t>right</w:t>
+      </w:r>
+      <w:r>
+        <w:rPr>
+          <w:lang w:val="nl-NL"/>
+        </w:rPr>
+        <w:t xml:space="preserve">. Terwijl zij het </w:t>
+      </w:r>
+      <w:proofErr w:type="spellStart"/>
+      <w:r>
+        <w:rPr>
+          <w:lang w:val="nl-NL"/>
+        </w:rPr>
+        <w:t>character</w:t>
+      </w:r>
+      <w:proofErr w:type="spellEnd"/>
+      <w:r>
+        <w:rPr>
+          <w:lang w:val="nl-NL"/>
+        </w:rPr>
+        <w:t xml:space="preserve"> bestuurde gebruikte ik de muis om te schieten, de game die hiervoor gebruikt was is </w:t>
+      </w:r>
+      <w:hyperlink r:id="rId4" w:history="1">
+        <w:r>
+          <w:rPr>
+            <w:rStyle w:val="Hyperlink"/>
+            <w:lang w:val="nl-NL"/>
+          </w:rPr>
+          <w:t>Arena5</w:t>
+        </w:r>
+      </w:hyperlink>
+      <w:r>
+        <w:rPr>
+          <w:lang w:val="nl-NL"/>
+        </w:rPr>
+        <w:t>.</w:t>
       </w:r>
     </w:p>
     <w:p>
@@ -93,7 +210,7 @@
         <w:rPr>
           <w:lang w:val="nl-NL"/>
         </w:rPr>
-        <w:t>Antwoord 2:</w:t>
+        <w:t>De test ging voor de rest goed, geen verlies van internet wat soms op school gebeurt. Tijdens en na de test hebben we gepraat over de applicatie, en heb ik wat feedback gekregen was het volgende.</w:t>
       </w:r>
     </w:p>
     <w:p>
@@ -102,6 +219,14 @@
           <w:lang w:val="nl-NL"/>
         </w:rPr>
       </w:pPr>
+      <w:r>
+        <w:rPr>
+          <w:lang w:val="nl-NL"/>
+        </w:rPr>
+        <w:t>Het duurt te lang om input te schrijven, dit kan opgelost worden door een drop down menu of de input af tekorten.</w:t>
+      </w:r>
+      <w:bookmarkStart w:id="0" w:name="_GoBack"/>
+      <w:bookmarkEnd w:id="0"/>
     </w:p>
     <w:p>
       <w:pPr>
@@ -113,83 +238,8 @@
         <w:rPr>
           <w:lang w:val="nl-NL"/>
         </w:rPr>
-        <w:t>Vraag 3: hoe vond u deze applicatie, als het gaat om te gebruiken?</w:t>
-      </w:r>
-    </w:p>
-    <w:p>
-      <w:pPr>
-        <w:rPr>
-          <w:lang w:val="nl-NL"/>
-        </w:rPr>
-      </w:pPr>
-      <w:r>
-        <w:rPr>
-          <w:lang w:val="nl-NL"/>
-        </w:rPr>
-        <w:t>Antwoord 3:</w:t>
-      </w:r>
-    </w:p>
-    <w:p>
-      <w:pPr>
-        <w:rPr>
-          <w:lang w:val="nl-NL"/>
-        </w:rPr>
-      </w:pPr>
-    </w:p>
-    <w:p>
-      <w:pPr>
-        <w:rPr>
-          <w:lang w:val="nl-NL"/>
-        </w:rPr>
-      </w:pPr>
-      <w:r>
-        <w:rPr>
-          <w:lang w:val="nl-NL"/>
-        </w:rPr>
-        <w:t>Vraag 4: zou deze applicatie in de toekomst willen gebruiken?</w:t>
-      </w:r>
-    </w:p>
-    <w:p>
-      <w:pPr>
-        <w:rPr>
-          <w:lang w:val="nl-NL"/>
-        </w:rPr>
-      </w:pPr>
-      <w:r>
-        <w:rPr>
-          <w:lang w:val="nl-NL"/>
-        </w:rPr>
-        <w:t>Antwoord 4:</w:t>
-      </w:r>
-    </w:p>
-    <w:p>
-      <w:pPr>
-        <w:rPr>
-          <w:lang w:val="nl-NL"/>
-        </w:rPr>
-      </w:pPr>
-    </w:p>
-    <w:p>
-      <w:pPr>
-        <w:rPr>
-          <w:lang w:val="nl-NL"/>
-        </w:rPr>
-      </w:pPr>
-    </w:p>
-    <w:p>
-      <w:pPr>
-        <w:rPr>
-          <w:lang w:val="nl-NL"/>
-        </w:rPr>
-      </w:pPr>
-      <w:r>
-        <w:rPr>
-          <w:lang w:val="nl-NL"/>
-        </w:rPr>
-        <w:t>Vederen meningen:</w:t>
-      </w:r>
-      <w:bookmarkStart w:id="0" w:name="_GoBack"/>
-      <w:bookmarkEnd w:id="0"/>
+        <w:t>Dit is inderdaad een goed idee, het afkorten van de input maakt het makkelijker en zorgt ervoor dat spelers sneller input kunnen schrijven.</w:t>
+      </w:r>
     </w:p>
     <w:sectPr>
       <w:pgSz w:w="11906" w:h="16838"/>
@@ -637,7 +687,7 @@
     <w:link w:val="TitelChar"/>
     <w:uiPriority w:val="10"/>
     <w:qFormat/>
-    <w:rsid w:val="004836EC"/>
+    <w:rsid w:val="00241BF5"/>
     <w:pPr>
       <w:spacing w:after="0" w:line="240" w:lineRule="auto"/>
       <w:contextualSpacing/>
@@ -655,7 +705,7 @@
     <w:basedOn w:val="Standaardalinea-lettertype"/>
     <w:link w:val="Titel"/>
     <w:uiPriority w:val="10"/>
-    <w:rsid w:val="004836EC"/>
+    <w:rsid w:val="00241BF5"/>
     <w:rPr>
       <w:rFonts w:asciiTheme="majorHAnsi" w:eastAsiaTheme="majorEastAsia" w:hAnsiTheme="majorHAnsi" w:cstheme="majorBidi"/>
       <w:spacing w:val="-10"/>
@@ -663,6 +713,29 @@
       <w:sz w:val="56"/>
       <w:szCs w:val="56"/>
       <w:lang w:val="en-GB"/>
+    </w:rPr>
+  </w:style>
+  <w:style w:type="character" w:styleId="Hyperlink">
+    <w:name w:val="Hyperlink"/>
+    <w:basedOn w:val="Standaardalinea-lettertype"/>
+    <w:uiPriority w:val="99"/>
+    <w:unhideWhenUsed/>
+    <w:rsid w:val="00E51649"/>
+    <w:rPr>
+      <w:color w:val="0563C1" w:themeColor="hyperlink"/>
+      <w:u w:val="single"/>
+    </w:rPr>
+  </w:style>
+  <w:style w:type="character" w:styleId="Onopgelostemelding">
+    <w:name w:val="Unresolved Mention"/>
+    <w:basedOn w:val="Standaardalinea-lettertype"/>
+    <w:uiPriority w:val="99"/>
+    <w:semiHidden/>
+    <w:unhideWhenUsed/>
+    <w:rsid w:val="00E51649"/>
+    <w:rPr>
+      <w:color w:val="605E5C"/>
+      <w:shd w:val="clear" w:color="auto" w:fill="E1DFDD"/>
     </w:rPr>
   </w:style>
 </w:styles>

</xml_diff>